<commit_message>
Add project decisions document
</commit_message>
<xml_diff>
--- a/Arquitetura e escolhas do projeto.docx
+++ b/Arquitetura e escolhas do projeto.docx
@@ -3,39 +3,461 @@
 <w:document xmlns:wpc="http://schemas.microsoft.com/office/word/2010/wordprocessingCanvas" xmlns:mc="http://schemas.openxmlformats.org/markup-compatibility/2006" xmlns:o="urn:schemas-microsoft-com:office:office" xmlns:r="http://schemas.openxmlformats.org/officeDocument/2006/relationships" xmlns:m="http://schemas.openxmlformats.org/officeDocument/2006/math" xmlns:v="urn:schemas-microsoft-com:vml" xmlns:wp14="http://schemas.microsoft.com/office/word/2010/wordprocessingDrawing" xmlns:wp="http://schemas.openxmlformats.org/drawingml/2006/wordprocessingDrawing" xmlns:w10="urn:schemas-microsoft-com:office:word" xmlns:w="http://schemas.openxmlformats.org/wordprocessingml/2006/main" xmlns:w14="http://schemas.microsoft.com/office/word/2010/wordml" xmlns:wpg="http://schemas.microsoft.com/office/word/2010/wordprocessingGroup" xmlns:wpi="http://schemas.microsoft.com/office/word/2010/wordprocessingInk" xmlns:wne="http://schemas.microsoft.com/office/word/2006/wordml" xmlns:wps="http://schemas.microsoft.com/office/word/2010/wordprocessingShape" mc:Ignorable="w14 wp14">
   <w:body>
     <w:p>
-      <w:r>
-        <w:t xml:space="preserve">Solução </w:t>
-      </w:r>
+      <w:pPr>
+        <w:jc w:val="center"/>
+        <w:rPr>
+          <w:b/>
+          <w:sz w:val="40"/>
+          <w:szCs w:val="40"/>
+          <w:u w:val="single"/>
+        </w:rPr>
+      </w:pPr>
+      <w:proofErr w:type="spellStart"/>
       <w:proofErr w:type="gramStart"/>
       <w:r>
-        <w:t>implementada</w:t>
-      </w:r>
+        <w:rPr>
+          <w:b/>
+          <w:sz w:val="40"/>
+          <w:szCs w:val="40"/>
+          <w:u w:val="single"/>
+        </w:rPr>
+        <w:t>SumOne</w:t>
+      </w:r>
+      <w:proofErr w:type="spellEnd"/>
       <w:proofErr w:type="gramEnd"/>
       <w:r>
-        <w:t xml:space="preserve"> utilizando Java e Spring Boot para a criação </w:t>
-      </w:r>
-      <w:r>
-        <w:t>d</w:t>
+        <w:rPr>
+          <w:b/>
+          <w:sz w:val="40"/>
+          <w:szCs w:val="40"/>
+          <w:u w:val="single"/>
+        </w:rPr>
+        <w:t xml:space="preserve"> </w:t>
+      </w:r>
+      <w:proofErr w:type="spellStart"/>
+      <w:r>
+        <w:rPr>
+          <w:b/>
+          <w:sz w:val="40"/>
+          <w:szCs w:val="40"/>
+          <w:u w:val="single"/>
+        </w:rPr>
+        <w:t>Programming</w:t>
+      </w:r>
+      <w:proofErr w:type="spellEnd"/>
+      <w:r>
+        <w:rPr>
+          <w:b/>
+          <w:sz w:val="40"/>
+          <w:szCs w:val="40"/>
+          <w:u w:val="single"/>
+        </w:rPr>
+        <w:t xml:space="preserve"> </w:t>
+      </w:r>
+      <w:proofErr w:type="spellStart"/>
+      <w:r>
+        <w:rPr>
+          <w:b/>
+          <w:sz w:val="40"/>
+          <w:szCs w:val="40"/>
+          <w:u w:val="single"/>
+        </w:rPr>
+        <w:t>Challenge</w:t>
+      </w:r>
+      <w:proofErr w:type="spellEnd"/>
+    </w:p>
+    <w:p>
+      <w:r>
+        <w:t>A solução escolhida foi</w:t>
+      </w:r>
+      <w:r>
+        <w:t xml:space="preserve"> o desenvolvimento de</w:t>
+      </w:r>
+      <w:r>
+        <w:t xml:space="preserve"> uma API em</w:t>
+      </w:r>
+      <w:r>
+        <w:t xml:space="preserve"> Java </w:t>
+      </w:r>
+      <w:r>
+        <w:t>com a ferramenta Spring Boot</w:t>
+      </w:r>
+      <w:r>
+        <w:t>, utilizando MVC</w:t>
       </w:r>
       <w:bookmarkStart w:id="0" w:name="_GoBack"/>
       <w:bookmarkEnd w:id="0"/>
       <w:r>
-        <w:t>a</w:t>
-      </w:r>
-      <w:r>
-        <w:t xml:space="preserve"> API, utilizando MVC.</w:t>
-      </w:r>
-    </w:p>
-    <w:p>
+        <w:t>.</w:t>
+      </w:r>
+    </w:p>
+    <w:p>
+      <w:r>
+        <w:t xml:space="preserve">Interface gráfica utilizando HTML, CSS e </w:t>
+      </w:r>
+      <w:r>
+        <w:t>Java Script</w:t>
+      </w:r>
+      <w:r>
+        <w:t>.</w:t>
+      </w:r>
+    </w:p>
+    <w:p/>
+    <w:p>
+      <w:pPr>
+        <w:jc w:val="center"/>
+        <w:rPr>
+          <w:b/>
+          <w:sz w:val="32"/>
+          <w:szCs w:val="32"/>
+          <w:u w:val="single"/>
+        </w:rPr>
+      </w:pPr>
+      <w:r>
+        <w:rPr>
+          <w:b/>
+          <w:sz w:val="32"/>
+          <w:szCs w:val="32"/>
+          <w:u w:val="single"/>
+        </w:rPr>
+        <w:t>Decisões</w:t>
+      </w:r>
+    </w:p>
+    <w:p>
+      <w:pPr>
+        <w:pStyle w:val="PargrafodaLista"/>
+        <w:numPr>
+          <w:ilvl w:val="0"/>
+          <w:numId w:val="1"/>
+        </w:numPr>
+      </w:pPr>
+      <w:r>
+        <w:t>Linguagem de programação Java</w:t>
+      </w:r>
+      <w:proofErr w:type="gramStart"/>
+      <w:r>
+        <w:t xml:space="preserve"> pois</w:t>
+      </w:r>
+      <w:proofErr w:type="gramEnd"/>
+      <w:r>
+        <w:t xml:space="preserve"> é a linguagem com a qual mais tenho familiaridade;</w:t>
+      </w:r>
+    </w:p>
+    <w:p>
+      <w:pPr>
+        <w:pStyle w:val="PargrafodaLista"/>
+        <w:numPr>
+          <w:ilvl w:val="0"/>
+          <w:numId w:val="1"/>
+        </w:numPr>
+      </w:pPr>
+      <w:r>
+        <w:t xml:space="preserve">Foi escolhida a criação de uma API porque a ferramenta </w:t>
+      </w:r>
+      <w:r>
+        <w:rPr>
+          <w:b/>
+        </w:rPr>
+        <w:t>Spring Boot</w:t>
+      </w:r>
+      <w:r>
+        <w:t xml:space="preserve"> é a que mais estou utilizando no momento;</w:t>
+      </w:r>
+    </w:p>
+    <w:p>
+      <w:pPr>
+        <w:pStyle w:val="PargrafodaLista"/>
+        <w:numPr>
+          <w:ilvl w:val="0"/>
+          <w:numId w:val="1"/>
+        </w:numPr>
+      </w:pPr>
+      <w:r>
+        <w:t>A tela principal do Serviço de Ordenação possui inputs para os livros, estas entradas são dinâmicas</w:t>
+      </w:r>
+      <w:r>
+        <w:t>,</w:t>
+      </w:r>
+      <w:r>
+        <w:t xml:space="preserve"> pois um usuário normalmente terá </w:t>
+      </w:r>
+      <w:r>
+        <w:t>‘</w:t>
+      </w:r>
+      <w:proofErr w:type="gramStart"/>
+      <w:r>
+        <w:rPr>
+          <w:b/>
+        </w:rPr>
+        <w:t>1</w:t>
+      </w:r>
+      <w:proofErr w:type="gramEnd"/>
+      <w:r>
+        <w:rPr>
+          <w:b/>
+        </w:rPr>
+        <w:t xml:space="preserve"> </w:t>
+      </w:r>
+      <w:r>
+        <w:t>ou</w:t>
+      </w:r>
+      <w:r>
+        <w:rPr>
+          <w:b/>
+        </w:rPr>
+        <w:t xml:space="preserve"> n</w:t>
+      </w:r>
+      <w:r>
+        <w:rPr>
+          <w:b/>
+        </w:rPr>
+        <w:t>’</w:t>
+      </w:r>
+      <w:r>
+        <w:rPr>
+          <w:b/>
+        </w:rPr>
+        <w:t xml:space="preserve"> </w:t>
+      </w:r>
+      <w:r>
+        <w:t>livros e não um número exato de livros sempre que for utilizar o serviço;</w:t>
+      </w:r>
+    </w:p>
+    <w:p>
+      <w:pPr>
+        <w:pStyle w:val="PargrafodaLista"/>
+        <w:numPr>
+          <w:ilvl w:val="0"/>
+          <w:numId w:val="1"/>
+        </w:numPr>
+      </w:pPr>
+      <w:r>
+        <w:t xml:space="preserve">Além de inputs para livros, existem </w:t>
+      </w:r>
+      <w:proofErr w:type="gramStart"/>
+      <w:r>
+        <w:t>3</w:t>
+      </w:r>
+      <w:proofErr w:type="gramEnd"/>
+      <w:r>
+        <w:t xml:space="preserve"> caixas de seleções </w:t>
+      </w:r>
+      <w:r>
+        <w:t>para o usuário escolher quais regras de seleção ele gostaria que fossem utilizadas;</w:t>
+      </w:r>
+    </w:p>
+    <w:p>
+      <w:pPr>
+        <w:pStyle w:val="PargrafodaLista"/>
+        <w:numPr>
+          <w:ilvl w:val="0"/>
+          <w:numId w:val="1"/>
+        </w:numPr>
+      </w:pPr>
+      <w:r>
+        <w:t xml:space="preserve">Na </w:t>
+      </w:r>
+      <w:proofErr w:type="gramStart"/>
+      <w:r>
+        <w:t>implementação</w:t>
+      </w:r>
+      <w:proofErr w:type="gramEnd"/>
+      <w:r>
+        <w:t xml:space="preserve"> foi criada</w:t>
+      </w:r>
+      <w:r>
+        <w:t xml:space="preserve"> uma classe </w:t>
+      </w:r>
+      <w:r>
+        <w:rPr>
+          <w:b/>
+        </w:rPr>
+        <w:t>Livro</w:t>
+      </w:r>
+      <w:r>
+        <w:t xml:space="preserve"> que possui </w:t>
+      </w:r>
+      <w:r>
+        <w:rPr>
+          <w:b/>
+        </w:rPr>
+        <w:t>id</w:t>
+      </w:r>
+      <w:r>
+        <w:t xml:space="preserve">, </w:t>
+      </w:r>
+      <w:r>
+        <w:rPr>
+          <w:b/>
+        </w:rPr>
+        <w:t>título</w:t>
+      </w:r>
+      <w:r>
+        <w:t xml:space="preserve">, </w:t>
+      </w:r>
+      <w:r>
+        <w:rPr>
+          <w:b/>
+        </w:rPr>
+        <w:t>autor</w:t>
+      </w:r>
+      <w:r>
+        <w:t xml:space="preserve"> e </w:t>
+      </w:r>
+      <w:r>
+        <w:rPr>
+          <w:b/>
+        </w:rPr>
+        <w:t>ano de edição</w:t>
+      </w:r>
+      <w:r>
+        <w:t xml:space="preserve"> como atributos e a classe </w:t>
+      </w:r>
+      <w:r>
+        <w:rPr>
+          <w:b/>
+        </w:rPr>
+        <w:t>Livros</w:t>
+      </w:r>
+      <w:r>
+        <w:t xml:space="preserve"> que possui uma lista ordenada de livros;</w:t>
+      </w:r>
+    </w:p>
+    <w:p>
+      <w:pPr>
+        <w:pStyle w:val="PargrafodaLista"/>
+        <w:numPr>
+          <w:ilvl w:val="0"/>
+          <w:numId w:val="1"/>
+        </w:numPr>
+      </w:pPr>
+      <w:r>
+        <w:t xml:space="preserve">Quando o usuário envia o pedido para a API, é gerado um objeto do tipo </w:t>
+      </w:r>
+      <w:r>
+        <w:rPr>
+          <w:b/>
+        </w:rPr>
+        <w:t>Livros</w:t>
+      </w:r>
+      <w:r>
+        <w:rPr>
+          <w:b/>
+        </w:rPr>
+        <w:t xml:space="preserve"> </w:t>
+      </w:r>
+      <w:r>
+        <w:t>com os livros</w:t>
+      </w:r>
+      <w:r>
+        <w:t xml:space="preserve"> recebidos</w:t>
+      </w:r>
+      <w:r>
+        <w:t xml:space="preserve">, a </w:t>
+      </w:r>
+      <w:proofErr w:type="gramStart"/>
+      <w:r>
+        <w:t>implementação</w:t>
+      </w:r>
+      <w:proofErr w:type="gramEnd"/>
+      <w:r>
+        <w:t xml:space="preserve"> do algoritmo de ordenação está na classe </w:t>
+      </w:r>
+      <w:r>
+        <w:rPr>
+          <w:b/>
+        </w:rPr>
+        <w:t>Livros</w:t>
+      </w:r>
+      <w:r>
+        <w:t xml:space="preserve"> porque foi o espaço mais lógico para ser implementado</w:t>
+      </w:r>
+      <w:r>
+        <w:t>;</w:t>
+      </w:r>
+    </w:p>
+    <w:p>
+      <w:pPr>
+        <w:pStyle w:val="PargrafodaLista"/>
+        <w:numPr>
+          <w:ilvl w:val="0"/>
+          <w:numId w:val="1"/>
+        </w:numPr>
+      </w:pPr>
+      <w:r>
+        <w:t xml:space="preserve">O algoritmo de ordenação itera por todas as regras de ordenação e verifica qual das </w:t>
+      </w:r>
+      <w:proofErr w:type="gramStart"/>
+      <w:r>
+        <w:t>3</w:t>
+      </w:r>
+      <w:proofErr w:type="gramEnd"/>
+      <w:r>
+        <w:t xml:space="preserve"> possibilidades a regra se aplica, ordenar por título, autor ou edição e sua </w:t>
+      </w:r>
+      <w:r>
+        <w:t>respectiva direção de ordenação, caso exista, senão é considerada vazia;</w:t>
+      </w:r>
+    </w:p>
+    <w:p>
+      <w:pPr>
+        <w:pStyle w:val="PargrafodaLista"/>
+        <w:numPr>
+          <w:ilvl w:val="1"/>
+          <w:numId w:val="1"/>
+        </w:numPr>
+      </w:pPr>
+      <w:r>
+        <w:t>Foi</w:t>
+      </w:r>
+      <w:r>
+        <w:t xml:space="preserve"> escolhido criar um </w:t>
+      </w:r>
       <w:proofErr w:type="spellStart"/>
       <w:r>
-        <w:t>Frontend</w:t>
+        <w:t>enum</w:t>
       </w:r>
       <w:proofErr w:type="spellEnd"/>
       <w:r>
-        <w:t xml:space="preserve"> com HTML e JS.</w:t>
-      </w:r>
-    </w:p>
+        <w:t xml:space="preserve"> com </w:t>
+      </w:r>
+      <w:proofErr w:type="gramStart"/>
+      <w:r>
+        <w:t>2</w:t>
+      </w:r>
+      <w:proofErr w:type="gramEnd"/>
+      <w:r>
+        <w:t xml:space="preserve"> atributos, ascendente ou descendente</w:t>
+      </w:r>
+      <w:r>
+        <w:t xml:space="preserve"> para a direção da ordenação para uma melhor legibilidade do código.</w:t>
+      </w:r>
+    </w:p>
+    <w:p>
+      <w:pPr>
+        <w:pStyle w:val="PargrafodaLista"/>
+        <w:numPr>
+          <w:ilvl w:val="0"/>
+          <w:numId w:val="1"/>
+        </w:numPr>
+      </w:pPr>
+      <w:r>
+        <w:t>Então após iterar por todas as regras de ordenação, é feita a ordenação dos livros utilizando um comparador que possui todas as regras na ordem que foram inseridas pelo usuário;</w:t>
+      </w:r>
+    </w:p>
+    <w:p>
+      <w:pPr>
+        <w:pStyle w:val="PargrafodaLista"/>
+        <w:numPr>
+          <w:ilvl w:val="0"/>
+          <w:numId w:val="1"/>
+        </w:numPr>
+      </w:pPr>
+      <w:r>
+        <w:t>O usuário é redirecionado a uma página com a lista de livros ordenada conforme requisitado.</w:t>
+      </w:r>
+    </w:p>
+    <w:p/>
     <w:p/>
     <w:sectPr>
       <w:pgSz w:w="11906" w:h="16838"/>
@@ -45,6 +467,126 @@
     </w:sectPr>
   </w:body>
 </w:document>
+</file>
+
+<file path=word/numbering.xml><?xml version="1.0" encoding="utf-8"?>
+<w:numbering xmlns:wpc="http://schemas.microsoft.com/office/word/2010/wordprocessingCanvas" xmlns:mc="http://schemas.openxmlformats.org/markup-compatibility/2006" xmlns:o="urn:schemas-microsoft-com:office:office" xmlns:r="http://schemas.openxmlformats.org/officeDocument/2006/relationships" xmlns:m="http://schemas.openxmlformats.org/officeDocument/2006/math" xmlns:v="urn:schemas-microsoft-com:vml" xmlns:wp14="http://schemas.microsoft.com/office/word/2010/wordprocessingDrawing" xmlns:wp="http://schemas.openxmlformats.org/drawingml/2006/wordprocessingDrawing" xmlns:w10="urn:schemas-microsoft-com:office:word" xmlns:w="http://schemas.openxmlformats.org/wordprocessingml/2006/main" xmlns:w14="http://schemas.microsoft.com/office/word/2010/wordml" xmlns:wpg="http://schemas.microsoft.com/office/word/2010/wordprocessingGroup" xmlns:wpi="http://schemas.microsoft.com/office/word/2010/wordprocessingInk" xmlns:wne="http://schemas.microsoft.com/office/word/2006/wordml" xmlns:wps="http://schemas.microsoft.com/office/word/2010/wordprocessingShape" mc:Ignorable="w14 wp14">
+  <w:abstractNum w:abstractNumId="0">
+    <w:nsid w:val="2C587098"/>
+    <w:multiLevelType w:val="hybridMultilevel"/>
+    <w:tmpl w:val="608C79E2"/>
+    <w:lvl w:ilvl="0" w:tplc="67164160">
+      <w:numFmt w:val="bullet"/>
+      <w:lvlText w:val=""/>
+      <w:lvlJc w:val="left"/>
+      <w:pPr>
+        <w:ind w:left="720" w:hanging="360"/>
+      </w:pPr>
+      <w:rPr>
+        <w:rFonts w:ascii="Symbol" w:eastAsiaTheme="minorEastAsia" w:hAnsi="Symbol" w:cstheme="minorBidi" w:hint="default"/>
+      </w:rPr>
+    </w:lvl>
+    <w:lvl w:ilvl="1" w:tplc="04160003">
+      <w:start w:val="1"/>
+      <w:numFmt w:val="bullet"/>
+      <w:lvlText w:val="o"/>
+      <w:lvlJc w:val="left"/>
+      <w:pPr>
+        <w:ind w:left="1440" w:hanging="360"/>
+      </w:pPr>
+      <w:rPr>
+        <w:rFonts w:ascii="Courier New" w:hAnsi="Courier New" w:cs="Courier New" w:hint="default"/>
+      </w:rPr>
+    </w:lvl>
+    <w:lvl w:ilvl="2" w:tplc="04160005" w:tentative="1">
+      <w:start w:val="1"/>
+      <w:numFmt w:val="bullet"/>
+      <w:lvlText w:val=""/>
+      <w:lvlJc w:val="left"/>
+      <w:pPr>
+        <w:ind w:left="2160" w:hanging="360"/>
+      </w:pPr>
+      <w:rPr>
+        <w:rFonts w:ascii="Wingdings" w:hAnsi="Wingdings" w:hint="default"/>
+      </w:rPr>
+    </w:lvl>
+    <w:lvl w:ilvl="3" w:tplc="04160001" w:tentative="1">
+      <w:start w:val="1"/>
+      <w:numFmt w:val="bullet"/>
+      <w:lvlText w:val=""/>
+      <w:lvlJc w:val="left"/>
+      <w:pPr>
+        <w:ind w:left="2880" w:hanging="360"/>
+      </w:pPr>
+      <w:rPr>
+        <w:rFonts w:ascii="Symbol" w:hAnsi="Symbol" w:hint="default"/>
+      </w:rPr>
+    </w:lvl>
+    <w:lvl w:ilvl="4" w:tplc="04160003" w:tentative="1">
+      <w:start w:val="1"/>
+      <w:numFmt w:val="bullet"/>
+      <w:lvlText w:val="o"/>
+      <w:lvlJc w:val="left"/>
+      <w:pPr>
+        <w:ind w:left="3600" w:hanging="360"/>
+      </w:pPr>
+      <w:rPr>
+        <w:rFonts w:ascii="Courier New" w:hAnsi="Courier New" w:cs="Courier New" w:hint="default"/>
+      </w:rPr>
+    </w:lvl>
+    <w:lvl w:ilvl="5" w:tplc="04160005" w:tentative="1">
+      <w:start w:val="1"/>
+      <w:numFmt w:val="bullet"/>
+      <w:lvlText w:val=""/>
+      <w:lvlJc w:val="left"/>
+      <w:pPr>
+        <w:ind w:left="4320" w:hanging="360"/>
+      </w:pPr>
+      <w:rPr>
+        <w:rFonts w:ascii="Wingdings" w:hAnsi="Wingdings" w:hint="default"/>
+      </w:rPr>
+    </w:lvl>
+    <w:lvl w:ilvl="6" w:tplc="04160001" w:tentative="1">
+      <w:start w:val="1"/>
+      <w:numFmt w:val="bullet"/>
+      <w:lvlText w:val=""/>
+      <w:lvlJc w:val="left"/>
+      <w:pPr>
+        <w:ind w:left="5040" w:hanging="360"/>
+      </w:pPr>
+      <w:rPr>
+        <w:rFonts w:ascii="Symbol" w:hAnsi="Symbol" w:hint="default"/>
+      </w:rPr>
+    </w:lvl>
+    <w:lvl w:ilvl="7" w:tplc="04160003" w:tentative="1">
+      <w:start w:val="1"/>
+      <w:numFmt w:val="bullet"/>
+      <w:lvlText w:val="o"/>
+      <w:lvlJc w:val="left"/>
+      <w:pPr>
+        <w:ind w:left="5760" w:hanging="360"/>
+      </w:pPr>
+      <w:rPr>
+        <w:rFonts w:ascii="Courier New" w:hAnsi="Courier New" w:cs="Courier New" w:hint="default"/>
+      </w:rPr>
+    </w:lvl>
+    <w:lvl w:ilvl="8" w:tplc="04160005" w:tentative="1">
+      <w:start w:val="1"/>
+      <w:numFmt w:val="bullet"/>
+      <w:lvlText w:val=""/>
+      <w:lvlJc w:val="left"/>
+      <w:pPr>
+        <w:ind w:left="6480" w:hanging="360"/>
+      </w:pPr>
+      <w:rPr>
+        <w:rFonts w:ascii="Wingdings" w:hAnsi="Wingdings" w:hint="default"/>
+      </w:rPr>
+    </w:lvl>
+  </w:abstractNum>
+  <w:num w:numId="1">
+    <w:abstractNumId w:val="0"/>
+  </w:num>
+</w:numbering>
 </file>
 
 <file path=word/styles.xml><?xml version="1.0" encoding="utf-8"?>
@@ -234,6 +776,17 @@
     <w:semiHidden/>
     <w:unhideWhenUsed/>
   </w:style>
+  <w:style w:type="paragraph" w:styleId="PargrafodaLista">
+    <w:name w:val="List Paragraph"/>
+    <w:basedOn w:val="Normal"/>
+    <w:uiPriority w:val="34"/>
+    <w:qFormat/>
+    <w:rsid w:val="001B4437"/>
+    <w:pPr>
+      <w:ind w:left="720"/>
+      <w:contextualSpacing/>
+    </w:pPr>
+  </w:style>
 </w:styles>
 </file>
 
@@ -423,6 +976,17 @@
     <w:uiPriority w:val="99"/>
     <w:semiHidden/>
     <w:unhideWhenUsed/>
+  </w:style>
+  <w:style w:type="paragraph" w:styleId="PargrafodaLista">
+    <w:name w:val="List Paragraph"/>
+    <w:basedOn w:val="Normal"/>
+    <w:uiPriority w:val="34"/>
+    <w:qFormat/>
+    <w:rsid w:val="001B4437"/>
+    <w:pPr>
+      <w:ind w:left="720"/>
+      <w:contextualSpacing/>
+    </w:pPr>
   </w:style>
 </w:styles>
 </file>

</xml_diff>